<commit_message>
Fixed product lower case
Added another key to store lower case string
</commit_message>
<xml_diff>
--- a/Report/Introduction.docx
+++ b/Report/Introduction.docx
@@ -900,7 +900,15 @@
         <w:t xml:space="preserve">, that manufactures </w:t>
       </w:r>
       <w:r>
-        <w:t>${PROD}</w:t>
+        <w:t>${</w:t>
+      </w:r>
+      <w:proofErr w:type="spellStart"/>
+      <w:r>
+        <w:t>PRODlower</w:t>
+      </w:r>
+      <w:proofErr w:type="spellEnd"/>
+      <w:r>
+        <w:t>}</w:t>
       </w:r>
       <w:r>
         <w:t xml:space="preserve">. The facility has an area of </w:t>

</xml_diff>